<commit_message>
added description for releaseScript, CommitLogger and models
</commit_message>
<xml_diff>
--- a/Praktikumsbericht.docx
+++ b/Praktikumsbericht.docx
@@ -5,6 +5,7 @@
     <w:p>
       <w:pPr>
         <w:spacing w:after="240" w:line="360" w:lineRule="auto"/>
+        <w:jc w:val="both"/>
         <w:rPr>
           <w:rFonts w:ascii="Arial" w:hAnsi="Arial" w:cs="Arial"/>
           <w:sz w:val="24"/>
@@ -23,6 +24,7 @@
     <w:p>
       <w:pPr>
         <w:spacing w:after="240" w:line="360" w:lineRule="auto"/>
+        <w:jc w:val="both"/>
         <w:rPr>
           <w:rFonts w:ascii="Arial" w:hAnsi="Arial" w:cs="Arial"/>
           <w:sz w:val="24"/>
@@ -41,6 +43,7 @@
     <w:p>
       <w:pPr>
         <w:spacing w:after="240" w:line="360" w:lineRule="auto"/>
+        <w:jc w:val="both"/>
         <w:rPr>
           <w:rFonts w:ascii="Arial" w:hAnsi="Arial" w:cs="Arial"/>
           <w:sz w:val="24"/>
@@ -67,6 +70,7 @@
     <w:p>
       <w:pPr>
         <w:spacing w:after="240" w:line="360" w:lineRule="auto"/>
+        <w:jc w:val="both"/>
         <w:rPr>
           <w:rFonts w:ascii="Arial" w:hAnsi="Arial" w:cs="Arial"/>
           <w:sz w:val="24"/>
@@ -85,6 +89,7 @@
     <w:p>
       <w:pPr>
         <w:spacing w:after="240" w:line="360" w:lineRule="auto"/>
+        <w:jc w:val="both"/>
         <w:rPr>
           <w:rFonts w:ascii="Arial" w:hAnsi="Arial" w:cs="Arial"/>
           <w:sz w:val="24"/>
@@ -120,6 +125,7 @@
     <w:p>
       <w:pPr>
         <w:spacing w:after="240" w:line="360" w:lineRule="auto"/>
+        <w:jc w:val="both"/>
         <w:rPr>
           <w:rFonts w:ascii="Arial" w:hAnsi="Arial" w:cs="Arial"/>
           <w:sz w:val="24"/>
@@ -162,6 +168,7 @@
     <w:p>
       <w:pPr>
         <w:spacing w:after="240" w:line="360" w:lineRule="auto"/>
+        <w:jc w:val="both"/>
         <w:rPr>
           <w:rFonts w:ascii="Arial" w:hAnsi="Arial" w:cs="Arial"/>
           <w:sz w:val="24"/>
@@ -172,6 +179,7 @@
     <w:p>
       <w:pPr>
         <w:spacing w:after="240" w:line="360" w:lineRule="auto"/>
+        <w:jc w:val="both"/>
         <w:rPr>
           <w:rFonts w:ascii="Arial" w:hAnsi="Arial" w:cs="Arial"/>
           <w:sz w:val="24"/>
@@ -190,6 +198,7 @@
     <w:p>
       <w:pPr>
         <w:spacing w:after="240" w:line="360" w:lineRule="auto"/>
+        <w:jc w:val="both"/>
         <w:rPr>
           <w:rFonts w:ascii="Arial" w:hAnsi="Arial" w:cs="Arial"/>
           <w:sz w:val="24"/>
@@ -224,6 +233,7 @@
     <w:p>
       <w:pPr>
         <w:spacing w:after="240" w:line="360" w:lineRule="auto"/>
+        <w:jc w:val="both"/>
         <w:rPr>
           <w:rFonts w:ascii="Arial" w:hAnsi="Arial" w:cs="Arial"/>
           <w:sz w:val="24"/>
@@ -322,6 +332,7 @@
     <w:p>
       <w:pPr>
         <w:spacing w:after="240" w:line="360" w:lineRule="auto"/>
+        <w:jc w:val="both"/>
         <w:rPr>
           <w:rFonts w:ascii="Arial" w:hAnsi="Arial" w:cs="Arial"/>
           <w:sz w:val="24"/>
@@ -341,6 +352,7 @@
     <w:p>
       <w:pPr>
         <w:spacing w:after="240" w:line="360" w:lineRule="auto"/>
+        <w:jc w:val="both"/>
         <w:rPr>
           <w:rFonts w:ascii="Arial" w:hAnsi="Arial" w:cs="Arial"/>
           <w:sz w:val="24"/>
@@ -374,6 +386,7 @@
           <w:p>
             <w:pPr>
               <w:spacing w:after="240" w:line="360" w:lineRule="auto"/>
+              <w:jc w:val="both"/>
               <w:rPr>
                 <w:rFonts w:ascii="Arial" w:hAnsi="Arial" w:cs="Arial"/>
                 <w:sz w:val="24"/>
@@ -397,6 +410,7 @@
           <w:p>
             <w:pPr>
               <w:spacing w:after="240" w:line="360" w:lineRule="auto"/>
+              <w:jc w:val="both"/>
               <w:rPr>
                 <w:rFonts w:ascii="Arial" w:hAnsi="Arial" w:cs="Arial"/>
                 <w:sz w:val="24"/>
@@ -440,6 +454,7 @@
           <w:p>
             <w:pPr>
               <w:spacing w:after="240" w:line="360" w:lineRule="auto"/>
+              <w:jc w:val="both"/>
               <w:rPr>
                 <w:rFonts w:ascii="Arial" w:hAnsi="Arial" w:cs="Arial"/>
                 <w:sz w:val="24"/>
@@ -471,6 +486,7 @@
           <w:p>
             <w:pPr>
               <w:spacing w:after="240" w:line="360" w:lineRule="auto"/>
+              <w:jc w:val="both"/>
               <w:rPr>
                 <w:rFonts w:ascii="Arial" w:hAnsi="Arial" w:cs="Arial"/>
                 <w:sz w:val="24"/>
@@ -548,6 +564,7 @@
           <w:p>
             <w:pPr>
               <w:spacing w:after="240" w:line="360" w:lineRule="auto"/>
+              <w:jc w:val="both"/>
               <w:rPr>
                 <w:rFonts w:ascii="Arial" w:hAnsi="Arial" w:cs="Arial"/>
                 <w:sz w:val="24"/>
@@ -571,6 +588,7 @@
           <w:p>
             <w:pPr>
               <w:spacing w:after="240" w:line="360" w:lineRule="auto"/>
+              <w:jc w:val="both"/>
               <w:rPr>
                 <w:rFonts w:ascii="Arial" w:hAnsi="Arial" w:cs="Arial"/>
                 <w:sz w:val="24"/>
@@ -606,6 +624,7 @@
           <w:p>
             <w:pPr>
               <w:spacing w:after="240" w:line="360" w:lineRule="auto"/>
+              <w:jc w:val="both"/>
               <w:rPr>
                 <w:rFonts w:ascii="Arial" w:hAnsi="Arial" w:cs="Arial"/>
                 <w:sz w:val="24"/>
@@ -621,6 +640,7 @@
           <w:p>
             <w:pPr>
               <w:spacing w:after="240" w:line="360" w:lineRule="auto"/>
+              <w:jc w:val="both"/>
               <w:rPr>
                 <w:rFonts w:ascii="Arial" w:hAnsi="Arial" w:cs="Arial"/>
                 <w:sz w:val="24"/>
@@ -646,6 +666,7 @@
           <w:p>
             <w:pPr>
               <w:spacing w:after="240" w:line="360" w:lineRule="auto"/>
+              <w:jc w:val="both"/>
               <w:rPr>
                 <w:rFonts w:ascii="Arial" w:hAnsi="Arial" w:cs="Arial"/>
                 <w:sz w:val="24"/>
@@ -661,6 +682,7 @@
           <w:p>
             <w:pPr>
               <w:spacing w:after="240" w:line="360" w:lineRule="auto"/>
+              <w:jc w:val="both"/>
               <w:rPr>
                 <w:rFonts w:ascii="Arial" w:hAnsi="Arial" w:cs="Arial"/>
                 <w:sz w:val="24"/>
@@ -686,6 +708,7 @@
           <w:p>
             <w:pPr>
               <w:spacing w:after="240" w:line="360" w:lineRule="auto"/>
+              <w:jc w:val="both"/>
               <w:rPr>
                 <w:rFonts w:ascii="Arial" w:hAnsi="Arial" w:cs="Arial"/>
                 <w:sz w:val="24"/>
@@ -701,6 +724,7 @@
           <w:p>
             <w:pPr>
               <w:spacing w:after="240" w:line="360" w:lineRule="auto"/>
+              <w:jc w:val="both"/>
               <w:rPr>
                 <w:rFonts w:ascii="Arial" w:hAnsi="Arial" w:cs="Arial"/>
                 <w:sz w:val="24"/>
@@ -744,6 +768,7 @@
           <w:p>
             <w:pPr>
               <w:spacing w:after="240" w:line="360" w:lineRule="auto"/>
+              <w:jc w:val="both"/>
               <w:rPr>
                 <w:rFonts w:ascii="Arial" w:hAnsi="Arial" w:cs="Arial"/>
                 <w:sz w:val="24"/>
@@ -759,6 +784,7 @@
           <w:p>
             <w:pPr>
               <w:spacing w:after="240" w:line="360" w:lineRule="auto"/>
+              <w:jc w:val="both"/>
               <w:rPr>
                 <w:rFonts w:ascii="Arial" w:hAnsi="Arial" w:cs="Arial"/>
                 <w:sz w:val="24"/>
@@ -794,6 +820,7 @@
           <w:p>
             <w:pPr>
               <w:spacing w:after="240" w:line="360" w:lineRule="auto"/>
+              <w:jc w:val="both"/>
               <w:rPr>
                 <w:rFonts w:ascii="Arial" w:hAnsi="Arial" w:cs="Arial"/>
                 <w:sz w:val="24"/>
@@ -809,6 +836,7 @@
           <w:p>
             <w:pPr>
               <w:spacing w:after="240" w:line="360" w:lineRule="auto"/>
+              <w:jc w:val="both"/>
               <w:rPr>
                 <w:rFonts w:ascii="Arial" w:hAnsi="Arial" w:cs="Arial"/>
                 <w:sz w:val="24"/>
@@ -862,6 +890,7 @@
           <w:p>
             <w:pPr>
               <w:spacing w:after="240" w:line="360" w:lineRule="auto"/>
+              <w:jc w:val="both"/>
               <w:rPr>
                 <w:rFonts w:ascii="Arial" w:hAnsi="Arial" w:cs="Arial"/>
                 <w:sz w:val="24"/>
@@ -877,6 +906,7 @@
           <w:p>
             <w:pPr>
               <w:spacing w:after="240" w:line="360" w:lineRule="auto"/>
+              <w:jc w:val="both"/>
               <w:rPr>
                 <w:rFonts w:ascii="Arial" w:hAnsi="Arial" w:cs="Arial"/>
                 <w:sz w:val="24"/>
@@ -902,6 +932,7 @@
           <w:p>
             <w:pPr>
               <w:spacing w:after="240" w:line="360" w:lineRule="auto"/>
+              <w:jc w:val="both"/>
               <w:rPr>
                 <w:rFonts w:ascii="Arial" w:hAnsi="Arial" w:cs="Arial"/>
                 <w:sz w:val="24"/>
@@ -917,6 +948,7 @@
           <w:p>
             <w:pPr>
               <w:spacing w:after="240" w:line="360" w:lineRule="auto"/>
+              <w:jc w:val="both"/>
               <w:rPr>
                 <w:rFonts w:ascii="Arial" w:hAnsi="Arial" w:cs="Arial"/>
                 <w:sz w:val="24"/>
@@ -930,6 +962,7 @@
     <w:p>
       <w:pPr>
         <w:spacing w:after="240" w:line="360" w:lineRule="auto"/>
+        <w:jc w:val="both"/>
         <w:rPr>
           <w:rFonts w:ascii="Arial" w:hAnsi="Arial" w:cs="Arial"/>
           <w:sz w:val="24"/>
@@ -940,6 +973,7 @@
     <w:p>
       <w:pPr>
         <w:spacing w:after="240" w:line="360" w:lineRule="auto"/>
+        <w:jc w:val="both"/>
         <w:rPr>
           <w:rFonts w:ascii="Arial" w:hAnsi="Arial" w:cs="Arial"/>
           <w:sz w:val="24"/>
@@ -950,6 +984,7 @@
     <w:p>
       <w:pPr>
         <w:spacing w:after="240" w:line="360" w:lineRule="auto"/>
+        <w:jc w:val="both"/>
         <w:rPr>
           <w:rFonts w:ascii="Arial" w:hAnsi="Arial" w:cs="Arial"/>
           <w:sz w:val="24"/>
@@ -968,6 +1003,7 @@
     <w:p>
       <w:pPr>
         <w:spacing w:after="240" w:line="360" w:lineRule="auto"/>
+        <w:jc w:val="both"/>
         <w:rPr>
           <w:rFonts w:ascii="Arial" w:hAnsi="Arial" w:cs="Arial"/>
           <w:sz w:val="24"/>
@@ -1181,6 +1217,7 @@
     <w:p>
       <w:pPr>
         <w:spacing w:after="240" w:line="360" w:lineRule="auto"/>
+        <w:jc w:val="both"/>
         <w:rPr>
           <w:rFonts w:ascii="Arial" w:hAnsi="Arial" w:cs="Arial"/>
           <w:sz w:val="24"/>
@@ -1248,6 +1285,7 @@
     <w:p>
       <w:pPr>
         <w:spacing w:after="240" w:line="360" w:lineRule="auto"/>
+        <w:jc w:val="both"/>
         <w:rPr>
           <w:rFonts w:ascii="Arial" w:hAnsi="Arial" w:cs="Arial"/>
           <w:sz w:val="24"/>
@@ -1403,6 +1441,7 @@
     <w:p>
       <w:pPr>
         <w:spacing w:after="240" w:line="360" w:lineRule="auto"/>
+        <w:jc w:val="both"/>
         <w:rPr>
           <w:rFonts w:ascii="Arial" w:hAnsi="Arial" w:cs="Arial"/>
           <w:sz w:val="24"/>
@@ -1511,6 +1550,7 @@
     <w:p>
       <w:pPr>
         <w:spacing w:after="240" w:line="360" w:lineRule="auto"/>
+        <w:jc w:val="both"/>
         <w:rPr>
           <w:rFonts w:ascii="Arial" w:hAnsi="Arial" w:cs="Arial"/>
           <w:sz w:val="24"/>
@@ -1596,11 +1636,1077 @@
           <w:szCs w:val="24"/>
         </w:rPr>
         <w:t xml:space="preserve">-Datei geschrieben werden. </w:t>
+      </w:r>
+      <w:r>
+        <w:rPr>
+          <w:rFonts w:ascii="Arial" w:hAnsi="Arial" w:cs="Arial"/>
+          <w:sz w:val="24"/>
+          <w:szCs w:val="24"/>
+        </w:rPr>
+        <w:t xml:space="preserve">Dabei gab es mehrere Projekte, die dann nach dem Finden des Zeitpunktes der Version, durchsucht werden sollten und sämtliche </w:t>
+      </w:r>
+      <w:proofErr w:type="spellStart"/>
+      <w:r>
+        <w:rPr>
+          <w:rFonts w:ascii="Arial" w:hAnsi="Arial" w:cs="Arial"/>
+          <w:sz w:val="24"/>
+          <w:szCs w:val="24"/>
+        </w:rPr>
+        <w:t>Commits</w:t>
+      </w:r>
+      <w:proofErr w:type="spellEnd"/>
+      <w:r>
+        <w:rPr>
+          <w:rFonts w:ascii="Arial" w:hAnsi="Arial" w:cs="Arial"/>
+          <w:sz w:val="24"/>
+          <w:szCs w:val="24"/>
+        </w:rPr>
+        <w:t xml:space="preserve">, die im Zeitraum von letzer bis zur gefunden Version </w:t>
+      </w:r>
+      <w:proofErr w:type="spellStart"/>
+      <w:r>
+        <w:rPr>
+          <w:rFonts w:ascii="Arial" w:hAnsi="Arial" w:cs="Arial"/>
+          <w:sz w:val="24"/>
+          <w:szCs w:val="24"/>
+        </w:rPr>
+        <w:t>getrackt</w:t>
+      </w:r>
+      <w:proofErr w:type="spellEnd"/>
+      <w:r>
+        <w:rPr>
+          <w:rFonts w:ascii="Arial" w:hAnsi="Arial" w:cs="Arial"/>
+          <w:sz w:val="24"/>
+          <w:szCs w:val="24"/>
+        </w:rPr>
+        <w:t xml:space="preserve"> wurden, sauber aufgelistet werden und am </w:t>
+      </w:r>
+      <w:proofErr w:type="spellStart"/>
+      <w:r>
+        <w:rPr>
+          <w:rFonts w:ascii="Arial" w:hAnsi="Arial" w:cs="Arial"/>
+          <w:sz w:val="24"/>
+          <w:szCs w:val="24"/>
+        </w:rPr>
+        <w:t>Besten</w:t>
+      </w:r>
+      <w:proofErr w:type="spellEnd"/>
+      <w:r>
+        <w:rPr>
+          <w:rFonts w:ascii="Arial" w:hAnsi="Arial" w:cs="Arial"/>
+          <w:sz w:val="24"/>
+          <w:szCs w:val="24"/>
+        </w:rPr>
+        <w:t xml:space="preserve"> noch nach Kategorien geordnet werden. Es sollte also ein vernünftiger </w:t>
+      </w:r>
+      <w:proofErr w:type="spellStart"/>
+      <w:r>
+        <w:rPr>
+          <w:rFonts w:ascii="Arial" w:hAnsi="Arial" w:cs="Arial"/>
+          <w:sz w:val="24"/>
+          <w:szCs w:val="24"/>
+        </w:rPr>
+        <w:t>Changelog</w:t>
+      </w:r>
+      <w:proofErr w:type="spellEnd"/>
+      <w:r>
+        <w:rPr>
+          <w:rFonts w:ascii="Arial" w:hAnsi="Arial" w:cs="Arial"/>
+          <w:sz w:val="24"/>
+          <w:szCs w:val="24"/>
+        </w:rPr>
+        <w:t xml:space="preserve"> erstellt werden, in dem die Versionen jeweils als Überschrift dienten. </w:t>
       </w:r>
     </w:p>
     <w:p>
       <w:pPr>
         <w:spacing w:after="240" w:line="360" w:lineRule="auto"/>
+        <w:jc w:val="both"/>
+        <w:rPr>
+          <w:rFonts w:ascii="Arial" w:hAnsi="Arial" w:cs="Arial"/>
+          <w:sz w:val="24"/>
+          <w:szCs w:val="24"/>
+        </w:rPr>
+      </w:pPr>
+      <w:r>
+        <w:rPr>
+          <w:rFonts w:ascii="Arial" w:hAnsi="Arial" w:cs="Arial"/>
+          <w:sz w:val="24"/>
+          <w:szCs w:val="24"/>
+        </w:rPr>
+        <w:t xml:space="preserve">Bald habe ich gemerkt, dass ich doch noch nicht alle Features von </w:t>
+      </w:r>
+      <w:proofErr w:type="spellStart"/>
+      <w:r>
+        <w:rPr>
+          <w:rFonts w:ascii="Arial" w:hAnsi="Arial" w:cs="Arial"/>
+          <w:sz w:val="24"/>
+          <w:szCs w:val="24"/>
+        </w:rPr>
+        <w:t>git</w:t>
+      </w:r>
+      <w:proofErr w:type="spellEnd"/>
+      <w:r>
+        <w:rPr>
+          <w:rFonts w:ascii="Arial" w:hAnsi="Arial" w:cs="Arial"/>
+          <w:sz w:val="24"/>
+          <w:szCs w:val="24"/>
+        </w:rPr>
+        <w:t xml:space="preserve"> kennengelernt und einiges auch noch nicht richtig verstanden hatte. Doch mit der neuen Aufgabe hatte ich einen praktischen Grund mich intensiver damit zu beschäftigen. </w:t>
+      </w:r>
+    </w:p>
+    <w:p>
+      <w:pPr>
+        <w:spacing w:after="240" w:line="360" w:lineRule="auto"/>
+        <w:jc w:val="both"/>
+        <w:rPr>
+          <w:rFonts w:ascii="Arial" w:hAnsi="Arial" w:cs="Arial"/>
+          <w:sz w:val="24"/>
+          <w:szCs w:val="24"/>
+        </w:rPr>
+      </w:pPr>
+      <w:r>
+        <w:rPr>
+          <w:rFonts w:ascii="Arial" w:hAnsi="Arial" w:cs="Arial"/>
+          <w:sz w:val="24"/>
+          <w:szCs w:val="24"/>
+        </w:rPr>
+        <w:lastRenderedPageBreak/>
+        <w:t xml:space="preserve">Eine weitere Hürde war die Programmiersprache, die ich verwenden sollte. Denn mit Python hatte ich vorher noch gar keine Berührung gehabt und musste mich also auch dort mit etwas Neuem zurechtfinden. Da Python allerding häufig als die beste Sprache für Anfänger deklariert wurde, habe ich mir keine großen Sorgen darüber gemacht. Python ist tatsächlich sehr einfach aufgebaut und praktisch in vielen Dingen, da vieles schon durch fertige Bibliotheken zur Verfügung steht und einfach benutzt werden kann. Vor Allem das Lesen und </w:t>
+      </w:r>
+      <w:r>
+        <w:rPr>
+          <w:rFonts w:ascii="Arial" w:hAnsi="Arial" w:cs="Arial"/>
+          <w:sz w:val="24"/>
+          <w:szCs w:val="24"/>
+        </w:rPr>
+        <w:t xml:space="preserve">Schreiben von Dateien sowie das Bearbeiten von Strings erschien mir sehr einfach und praktisch. Die meisten Schwierigkeiten beim Erlernen hatte ich mit dem fehlenden </w:t>
+      </w:r>
+      <w:proofErr w:type="spellStart"/>
+      <w:r>
+        <w:rPr>
+          <w:rFonts w:ascii="Arial" w:hAnsi="Arial" w:cs="Arial"/>
+          <w:sz w:val="24"/>
+          <w:szCs w:val="24"/>
+        </w:rPr>
+        <w:t>Scope</w:t>
+      </w:r>
+      <w:proofErr w:type="spellEnd"/>
+      <w:r>
+        <w:rPr>
+          <w:rFonts w:ascii="Arial" w:hAnsi="Arial" w:cs="Arial"/>
+          <w:sz w:val="24"/>
+          <w:szCs w:val="24"/>
+        </w:rPr>
+        <w:t xml:space="preserve">: Variablen, die in Schleifen deklariert werden können überall verwenden werden, auch wenn die Schleife beendet wurde. Das gibt es so in den von mir bisher kennengelernten Sprachen nicht. Außerdem ungewöhnlich fand ich es keine </w:t>
+      </w:r>
+      <w:proofErr w:type="spellStart"/>
+      <w:r>
+        <w:rPr>
+          <w:rFonts w:ascii="Arial" w:hAnsi="Arial" w:cs="Arial"/>
+          <w:sz w:val="24"/>
+          <w:szCs w:val="24"/>
+        </w:rPr>
+        <w:t>main</w:t>
+      </w:r>
+      <w:proofErr w:type="spellEnd"/>
+      <w:r>
+        <w:rPr>
+          <w:rFonts w:ascii="Arial" w:hAnsi="Arial" w:cs="Arial"/>
+          <w:sz w:val="24"/>
+          <w:szCs w:val="24"/>
+        </w:rPr>
+        <w:t>-Funktion zu haben, sondern diese einfach in das Dokument ohne Funktionsdeklaration zu schreiben. Das ist jedoch dem Script-</w:t>
+      </w:r>
+      <w:proofErr w:type="spellStart"/>
+      <w:r>
+        <w:rPr>
+          <w:rFonts w:ascii="Arial" w:hAnsi="Arial" w:cs="Arial"/>
+          <w:sz w:val="24"/>
+          <w:szCs w:val="24"/>
+        </w:rPr>
+        <w:t>Charackter</w:t>
+      </w:r>
+      <w:proofErr w:type="spellEnd"/>
+      <w:r>
+        <w:rPr>
+          <w:rFonts w:ascii="Arial" w:hAnsi="Arial" w:cs="Arial"/>
+          <w:sz w:val="24"/>
+          <w:szCs w:val="24"/>
+        </w:rPr>
+        <w:t xml:space="preserve"> von Python zuzuschreiben, da es für </w:t>
+      </w:r>
+      <w:proofErr w:type="spellStart"/>
+      <w:r>
+        <w:rPr>
+          <w:rFonts w:ascii="Arial" w:hAnsi="Arial" w:cs="Arial"/>
+          <w:sz w:val="24"/>
+          <w:szCs w:val="24"/>
+        </w:rPr>
+        <w:t>Scripte</w:t>
+      </w:r>
+      <w:proofErr w:type="spellEnd"/>
+      <w:r>
+        <w:rPr>
+          <w:rFonts w:ascii="Arial" w:hAnsi="Arial" w:cs="Arial"/>
+          <w:sz w:val="24"/>
+          <w:szCs w:val="24"/>
+        </w:rPr>
+        <w:t xml:space="preserve"> entworfen wurde, bei denen eine Anweisung nach der Anderen ausgeführt wird.</w:t>
+      </w:r>
+    </w:p>
+    <w:p>
+      <w:pPr>
+        <w:spacing w:after="240" w:line="360" w:lineRule="auto"/>
+        <w:jc w:val="both"/>
+        <w:rPr>
+          <w:rFonts w:ascii="Arial" w:hAnsi="Arial" w:cs="Arial"/>
+          <w:sz w:val="24"/>
+          <w:szCs w:val="24"/>
+        </w:rPr>
+      </w:pPr>
+      <w:r>
+        <w:rPr>
+          <w:rFonts w:ascii="Arial" w:hAnsi="Arial" w:cs="Arial"/>
+          <w:sz w:val="24"/>
+          <w:szCs w:val="24"/>
+        </w:rPr>
+        <w:t xml:space="preserve">Nachdem ich mit Python ein bisschen getestet hatte, konnte ich die eigentliche Aufgabe in Angriff nehmen. Die Befehle um </w:t>
+      </w:r>
+      <w:proofErr w:type="spellStart"/>
+      <w:r>
+        <w:rPr>
+          <w:rFonts w:ascii="Arial" w:hAnsi="Arial" w:cs="Arial"/>
+          <w:sz w:val="24"/>
+          <w:szCs w:val="24"/>
+        </w:rPr>
+        <w:t>git</w:t>
+      </w:r>
+      <w:proofErr w:type="spellEnd"/>
+      <w:r>
+        <w:rPr>
+          <w:rFonts w:ascii="Arial" w:hAnsi="Arial" w:cs="Arial"/>
+          <w:sz w:val="24"/>
+          <w:szCs w:val="24"/>
+        </w:rPr>
+        <w:t xml:space="preserve"> nutzen zu können, hatte ich schnell gefunden, da </w:t>
+      </w:r>
+      <w:proofErr w:type="spellStart"/>
+      <w:r>
+        <w:rPr>
+          <w:rFonts w:ascii="Arial" w:hAnsi="Arial" w:cs="Arial"/>
+          <w:sz w:val="24"/>
+          <w:szCs w:val="24"/>
+        </w:rPr>
+        <w:t>git</w:t>
+      </w:r>
+      <w:proofErr w:type="spellEnd"/>
+      <w:r>
+        <w:rPr>
+          <w:rFonts w:ascii="Arial" w:hAnsi="Arial" w:cs="Arial"/>
+          <w:sz w:val="24"/>
+          <w:szCs w:val="24"/>
+        </w:rPr>
+        <w:t xml:space="preserve"> eigentlich für die Konsole entworfen wurde, konnte ich einfache Befehle von </w:t>
+      </w:r>
+      <w:proofErr w:type="spellStart"/>
+      <w:r>
+        <w:rPr>
+          <w:rFonts w:ascii="Arial" w:hAnsi="Arial" w:cs="Arial"/>
+          <w:sz w:val="24"/>
+          <w:szCs w:val="24"/>
+        </w:rPr>
+        <w:t>Pyhon</w:t>
+      </w:r>
+      <w:proofErr w:type="spellEnd"/>
+      <w:r>
+        <w:rPr>
+          <w:rFonts w:ascii="Arial" w:hAnsi="Arial" w:cs="Arial"/>
+          <w:sz w:val="24"/>
+          <w:szCs w:val="24"/>
+        </w:rPr>
+        <w:t xml:space="preserve"> nutzen um Konsolen</w:t>
+      </w:r>
+      <w:r>
+        <w:rPr>
+          <w:rFonts w:ascii="Arial" w:hAnsi="Arial" w:cs="Arial"/>
+          <w:sz w:val="24"/>
+          <w:szCs w:val="24"/>
+        </w:rPr>
+        <w:t>anweisungen</w:t>
+      </w:r>
+      <w:r>
+        <w:rPr>
+          <w:rFonts w:ascii="Arial" w:hAnsi="Arial" w:cs="Arial"/>
+          <w:sz w:val="24"/>
+          <w:szCs w:val="24"/>
+        </w:rPr>
+        <w:t xml:space="preserve"> auszuführen. </w:t>
+      </w:r>
+      <w:r>
+        <w:rPr>
+          <w:rFonts w:ascii="Arial" w:hAnsi="Arial" w:cs="Arial"/>
+          <w:sz w:val="24"/>
+          <w:szCs w:val="24"/>
+        </w:rPr>
+        <w:t xml:space="preserve">Schwierigkeiten machte mir die unterschiedliche Formatierung der </w:t>
+      </w:r>
+      <w:proofErr w:type="spellStart"/>
+      <w:r>
+        <w:rPr>
+          <w:rFonts w:ascii="Arial" w:hAnsi="Arial" w:cs="Arial"/>
+          <w:sz w:val="24"/>
+          <w:szCs w:val="24"/>
+        </w:rPr>
+        <w:t>Commitnachrichten</w:t>
+      </w:r>
+      <w:proofErr w:type="spellEnd"/>
+      <w:r>
+        <w:rPr>
+          <w:rFonts w:ascii="Arial" w:hAnsi="Arial" w:cs="Arial"/>
+          <w:sz w:val="24"/>
+          <w:szCs w:val="24"/>
+        </w:rPr>
+        <w:t xml:space="preserve">. Da sich die Ersteller erst vor kurzer Zeit auf ein einheitliches Format geeinigt hatte, konnte ich ältere Versionen nicht erkennen und musste so einige Ausnahmen aufnehmen. Danach ging die Erkennung jedoch gut von der Hand und ein erstes </w:t>
+      </w:r>
+      <w:proofErr w:type="spellStart"/>
+      <w:r>
+        <w:rPr>
+          <w:rFonts w:ascii="Arial" w:hAnsi="Arial" w:cs="Arial"/>
+          <w:sz w:val="24"/>
+          <w:szCs w:val="24"/>
+        </w:rPr>
+        <w:t>Changelog</w:t>
+      </w:r>
+      <w:proofErr w:type="spellEnd"/>
+      <w:r>
+        <w:rPr>
+          <w:rFonts w:ascii="Arial" w:hAnsi="Arial" w:cs="Arial"/>
+          <w:sz w:val="24"/>
+          <w:szCs w:val="24"/>
+        </w:rPr>
+        <w:t xml:space="preserve"> wurde relativ schnell erstellt. Ein neues Problem war jedoch die Einsortierung der </w:t>
+      </w:r>
+      <w:proofErr w:type="spellStart"/>
+      <w:r>
+        <w:rPr>
+          <w:rFonts w:ascii="Arial" w:hAnsi="Arial" w:cs="Arial"/>
+          <w:sz w:val="24"/>
+          <w:szCs w:val="24"/>
+        </w:rPr>
+        <w:t>Commits</w:t>
+      </w:r>
+      <w:proofErr w:type="spellEnd"/>
+      <w:r>
+        <w:rPr>
+          <w:rFonts w:ascii="Arial" w:hAnsi="Arial" w:cs="Arial"/>
+          <w:sz w:val="24"/>
+          <w:szCs w:val="24"/>
+        </w:rPr>
+        <w:t xml:space="preserve"> in Kategorien. Die geforderten Kategorien sollten sein: </w:t>
+      </w:r>
+      <w:proofErr w:type="spellStart"/>
+      <w:r>
+        <w:rPr>
+          <w:rFonts w:ascii="Arial" w:hAnsi="Arial" w:cs="Arial"/>
+          <w:sz w:val="24"/>
+          <w:szCs w:val="24"/>
+        </w:rPr>
+        <w:t>changes</w:t>
+      </w:r>
+      <w:proofErr w:type="spellEnd"/>
+      <w:r>
+        <w:rPr>
+          <w:rFonts w:ascii="Arial" w:hAnsi="Arial" w:cs="Arial"/>
+          <w:sz w:val="24"/>
+          <w:szCs w:val="24"/>
+        </w:rPr>
+        <w:t xml:space="preserve">, </w:t>
+      </w:r>
+      <w:proofErr w:type="spellStart"/>
+      <w:r>
+        <w:rPr>
+          <w:rFonts w:ascii="Arial" w:hAnsi="Arial" w:cs="Arial"/>
+          <w:sz w:val="24"/>
+          <w:szCs w:val="24"/>
+        </w:rPr>
+        <w:t>features</w:t>
+      </w:r>
+      <w:proofErr w:type="spellEnd"/>
+      <w:r>
+        <w:rPr>
+          <w:rFonts w:ascii="Arial" w:hAnsi="Arial" w:cs="Arial"/>
+          <w:sz w:val="24"/>
+          <w:szCs w:val="24"/>
+        </w:rPr>
+        <w:t xml:space="preserve">, </w:t>
+      </w:r>
+      <w:proofErr w:type="spellStart"/>
+      <w:r>
+        <w:rPr>
+          <w:rFonts w:ascii="Arial" w:hAnsi="Arial" w:cs="Arial"/>
+          <w:sz w:val="24"/>
+          <w:szCs w:val="24"/>
+        </w:rPr>
+        <w:t>bugfixes</w:t>
+      </w:r>
+      <w:proofErr w:type="spellEnd"/>
+      <w:r>
+        <w:rPr>
+          <w:rFonts w:ascii="Arial" w:hAnsi="Arial" w:cs="Arial"/>
+          <w:sz w:val="24"/>
+          <w:szCs w:val="24"/>
+        </w:rPr>
+        <w:t xml:space="preserve">, </w:t>
+      </w:r>
+      <w:proofErr w:type="spellStart"/>
+      <w:r>
+        <w:rPr>
+          <w:rFonts w:ascii="Arial" w:hAnsi="Arial" w:cs="Arial"/>
+          <w:sz w:val="24"/>
+          <w:szCs w:val="24"/>
+        </w:rPr>
+        <w:t>deletions</w:t>
+      </w:r>
+      <w:proofErr w:type="spellEnd"/>
+      <w:r>
+        <w:rPr>
+          <w:rFonts w:ascii="Arial" w:hAnsi="Arial" w:cs="Arial"/>
+          <w:sz w:val="24"/>
+          <w:szCs w:val="24"/>
+        </w:rPr>
+        <w:t xml:space="preserve"> und </w:t>
+      </w:r>
+      <w:proofErr w:type="spellStart"/>
+      <w:r>
+        <w:rPr>
+          <w:rFonts w:ascii="Arial" w:hAnsi="Arial" w:cs="Arial"/>
+          <w:sz w:val="24"/>
+          <w:szCs w:val="24"/>
+        </w:rPr>
+        <w:t>known</w:t>
+      </w:r>
+      <w:proofErr w:type="spellEnd"/>
+      <w:r>
+        <w:rPr>
+          <w:rFonts w:ascii="Arial" w:hAnsi="Arial" w:cs="Arial"/>
+          <w:sz w:val="24"/>
+          <w:szCs w:val="24"/>
+        </w:rPr>
+        <w:t xml:space="preserve"> </w:t>
+      </w:r>
+      <w:proofErr w:type="spellStart"/>
+      <w:r>
+        <w:rPr>
+          <w:rFonts w:ascii="Arial" w:hAnsi="Arial" w:cs="Arial"/>
+          <w:sz w:val="24"/>
+          <w:szCs w:val="24"/>
+        </w:rPr>
+        <w:t>bugs</w:t>
+      </w:r>
+      <w:proofErr w:type="spellEnd"/>
+      <w:r>
+        <w:rPr>
+          <w:rFonts w:ascii="Arial" w:hAnsi="Arial" w:cs="Arial"/>
+          <w:sz w:val="24"/>
+          <w:szCs w:val="24"/>
+        </w:rPr>
+        <w:t xml:space="preserve">. Als erstes habe ich Schlagwörter verwendet, die in den Nachrichten gesucht wurden und, falls gefunden, in die jeweilige Kategorie einsortiert. Dabei sind allerdings einige falsch sortierte </w:t>
+      </w:r>
+      <w:proofErr w:type="spellStart"/>
+      <w:r>
+        <w:rPr>
+          <w:rFonts w:ascii="Arial" w:hAnsi="Arial" w:cs="Arial"/>
+          <w:sz w:val="24"/>
+          <w:szCs w:val="24"/>
+        </w:rPr>
+        <w:t>Commits</w:t>
+      </w:r>
+      <w:proofErr w:type="spellEnd"/>
+      <w:r>
+        <w:rPr>
+          <w:rFonts w:ascii="Arial" w:hAnsi="Arial" w:cs="Arial"/>
+          <w:sz w:val="24"/>
+          <w:szCs w:val="24"/>
+        </w:rPr>
+        <w:t xml:space="preserve"> vorgekommen, da die Kategorien in dieser Hinsicht ineinander greifen. So kam es vor, dass </w:t>
+      </w:r>
+      <w:proofErr w:type="spellStart"/>
+      <w:r>
+        <w:rPr>
+          <w:rFonts w:ascii="Arial" w:hAnsi="Arial" w:cs="Arial"/>
+          <w:sz w:val="24"/>
+          <w:szCs w:val="24"/>
+        </w:rPr>
+        <w:t>Commits</w:t>
+      </w:r>
+      <w:proofErr w:type="spellEnd"/>
+      <w:r>
+        <w:rPr>
+          <w:rFonts w:ascii="Arial" w:hAnsi="Arial" w:cs="Arial"/>
+          <w:sz w:val="24"/>
+          <w:szCs w:val="24"/>
+        </w:rPr>
+        <w:t>, die Beschreibungen wie zum Beispiel "</w:t>
+      </w:r>
+      <w:proofErr w:type="spellStart"/>
+      <w:r>
+        <w:rPr>
+          <w:rFonts w:ascii="Arial" w:hAnsi="Arial" w:cs="Arial"/>
+          <w:sz w:val="24"/>
+          <w:szCs w:val="24"/>
+        </w:rPr>
+        <w:t>tool</w:t>
+      </w:r>
+      <w:proofErr w:type="spellEnd"/>
+      <w:r>
+        <w:rPr>
+          <w:rFonts w:ascii="Arial" w:hAnsi="Arial" w:cs="Arial"/>
+          <w:sz w:val="24"/>
+          <w:szCs w:val="24"/>
+        </w:rPr>
+        <w:t xml:space="preserve"> </w:t>
+      </w:r>
+      <w:proofErr w:type="spellStart"/>
+      <w:r>
+        <w:rPr>
+          <w:rFonts w:ascii="Arial" w:hAnsi="Arial" w:cs="Arial"/>
+          <w:sz w:val="24"/>
+          <w:szCs w:val="24"/>
+        </w:rPr>
+        <w:t>change</w:t>
+      </w:r>
+      <w:proofErr w:type="spellEnd"/>
+      <w:r>
+        <w:rPr>
+          <w:rFonts w:ascii="Arial" w:hAnsi="Arial" w:cs="Arial"/>
+          <w:sz w:val="24"/>
+          <w:szCs w:val="24"/>
+        </w:rPr>
+        <w:t xml:space="preserve"> </w:t>
+      </w:r>
+      <w:proofErr w:type="spellStart"/>
+      <w:r>
+        <w:rPr>
+          <w:rFonts w:ascii="Arial" w:hAnsi="Arial" w:cs="Arial"/>
+          <w:sz w:val="24"/>
+          <w:szCs w:val="24"/>
+        </w:rPr>
+        <w:t>corrected</w:t>
+      </w:r>
+      <w:proofErr w:type="spellEnd"/>
+      <w:r>
+        <w:rPr>
+          <w:rFonts w:ascii="Arial" w:hAnsi="Arial" w:cs="Arial"/>
+          <w:sz w:val="24"/>
+          <w:szCs w:val="24"/>
+        </w:rPr>
+        <w:t>" enthielten, in die Kategorie "</w:t>
+      </w:r>
+      <w:proofErr w:type="spellStart"/>
+      <w:r>
+        <w:rPr>
+          <w:rFonts w:ascii="Arial" w:hAnsi="Arial" w:cs="Arial"/>
+          <w:sz w:val="24"/>
+          <w:szCs w:val="24"/>
+        </w:rPr>
+        <w:t>change</w:t>
+      </w:r>
+      <w:proofErr w:type="spellEnd"/>
+      <w:r>
+        <w:rPr>
+          <w:rFonts w:ascii="Arial" w:hAnsi="Arial" w:cs="Arial"/>
+          <w:sz w:val="24"/>
+          <w:szCs w:val="24"/>
+        </w:rPr>
+        <w:t xml:space="preserve">" gefiltert wurden, dies jedoch eigentlich ein </w:t>
+      </w:r>
+      <w:proofErr w:type="spellStart"/>
+      <w:r>
+        <w:rPr>
+          <w:rFonts w:ascii="Arial" w:hAnsi="Arial" w:cs="Arial"/>
+          <w:sz w:val="24"/>
+          <w:szCs w:val="24"/>
+        </w:rPr>
+        <w:t>Bugfix</w:t>
+      </w:r>
+      <w:proofErr w:type="spellEnd"/>
+      <w:r>
+        <w:rPr>
+          <w:rFonts w:ascii="Arial" w:hAnsi="Arial" w:cs="Arial"/>
+          <w:sz w:val="24"/>
+          <w:szCs w:val="24"/>
+        </w:rPr>
+        <w:t xml:space="preserve"> war. Da bei vielen </w:t>
+      </w:r>
+      <w:proofErr w:type="spellStart"/>
+      <w:r>
+        <w:rPr>
+          <w:rFonts w:ascii="Arial" w:hAnsi="Arial" w:cs="Arial"/>
+          <w:sz w:val="24"/>
+          <w:szCs w:val="24"/>
+        </w:rPr>
+        <w:t>Commits</w:t>
+      </w:r>
+      <w:proofErr w:type="spellEnd"/>
+      <w:r>
+        <w:rPr>
+          <w:rFonts w:ascii="Arial" w:hAnsi="Arial" w:cs="Arial"/>
+          <w:sz w:val="24"/>
+          <w:szCs w:val="24"/>
+        </w:rPr>
+        <w:t xml:space="preserve"> am Anfang bereits die Bedeutung des Inhalts stand, bin ich dazu übergegangen nur auf den Anfang der Nachricht zu schauen. Als ich meinen Betreuern von meinem Problem und meiner Lösung berichtete, waren sie begeistert </w:t>
+      </w:r>
+      <w:r>
+        <w:rPr>
+          <w:rFonts w:ascii="Arial" w:hAnsi="Arial" w:cs="Arial"/>
+          <w:sz w:val="24"/>
+          <w:szCs w:val="24"/>
+        </w:rPr>
+        <w:lastRenderedPageBreak/>
+        <w:t xml:space="preserve">von der Idee, eine Richtlinie zu erstellen, wie eine </w:t>
+      </w:r>
+      <w:proofErr w:type="spellStart"/>
+      <w:r>
+        <w:rPr>
+          <w:rFonts w:ascii="Arial" w:hAnsi="Arial" w:cs="Arial"/>
+          <w:sz w:val="24"/>
+          <w:szCs w:val="24"/>
+        </w:rPr>
+        <w:t>Commitnachricht</w:t>
+      </w:r>
+      <w:proofErr w:type="spellEnd"/>
+      <w:r>
+        <w:rPr>
+          <w:rFonts w:ascii="Arial" w:hAnsi="Arial" w:cs="Arial"/>
+          <w:sz w:val="24"/>
+          <w:szCs w:val="24"/>
+        </w:rPr>
+        <w:t xml:space="preserve"> zu beginnen hatte, damit sie richtig einsortiert würde. Das hatte ich schon während meinen Versuchen getan und konnte sie jetzt offiziell bekannt geben. So wurde der </w:t>
+      </w:r>
+      <w:proofErr w:type="spellStart"/>
+      <w:r>
+        <w:rPr>
+          <w:rFonts w:ascii="Arial" w:hAnsi="Arial" w:cs="Arial"/>
+          <w:sz w:val="24"/>
+          <w:szCs w:val="24"/>
+        </w:rPr>
+        <w:t>Changelog</w:t>
+      </w:r>
+      <w:proofErr w:type="spellEnd"/>
+      <w:r>
+        <w:rPr>
+          <w:rFonts w:ascii="Arial" w:hAnsi="Arial" w:cs="Arial"/>
+          <w:sz w:val="24"/>
+          <w:szCs w:val="24"/>
+        </w:rPr>
+        <w:t xml:space="preserve"> richtig erstellt und auch die Kategorien wurden richtig bedient.</w:t>
+      </w:r>
+    </w:p>
+    <w:p>
+      <w:pPr>
+        <w:spacing w:after="240" w:line="360" w:lineRule="auto"/>
+        <w:jc w:val="both"/>
+        <w:rPr>
+          <w:rFonts w:ascii="Arial" w:hAnsi="Arial" w:cs="Arial"/>
+          <w:sz w:val="24"/>
+          <w:szCs w:val="24"/>
+        </w:rPr>
+      </w:pPr>
+      <w:r>
+        <w:rPr>
+          <w:rFonts w:ascii="Arial" w:hAnsi="Arial" w:cs="Arial"/>
+          <w:sz w:val="24"/>
+          <w:szCs w:val="24"/>
+        </w:rPr>
+        <w:t xml:space="preserve">Als fortführende Aufgabe sollte ich nun ein Release-Skript schreiben, in dem </w:t>
+      </w:r>
+      <w:r>
+        <w:rPr>
+          <w:rFonts w:ascii="Arial" w:hAnsi="Arial" w:cs="Arial"/>
+          <w:sz w:val="24"/>
+          <w:szCs w:val="24"/>
+        </w:rPr>
+        <w:t xml:space="preserve">ein solcher Versions-Commit, wie oben beschrieben, erstellt und außerdem die Versionsnummer in verschiedenen Dateien erhöht wird. Da es immer zwei Versionsnummern gab, einmal die Firmware und einmal die Software Version, war dies nicht ganz so einfach. Ich sollte mit meinem Skript die aktuelle Nummer automatisch ermitteln und möglichst ohne Nutzereingaben die Aufgabe erfüllen. Hier hatte ich Schwierigkeiten, mit den Features von </w:t>
+      </w:r>
+      <w:proofErr w:type="spellStart"/>
+      <w:r>
+        <w:rPr>
+          <w:rFonts w:ascii="Arial" w:hAnsi="Arial" w:cs="Arial"/>
+          <w:sz w:val="24"/>
+          <w:szCs w:val="24"/>
+        </w:rPr>
+        <w:t>git</w:t>
+      </w:r>
+      <w:proofErr w:type="spellEnd"/>
+      <w:r>
+        <w:rPr>
+          <w:rFonts w:ascii="Arial" w:hAnsi="Arial" w:cs="Arial"/>
+          <w:sz w:val="24"/>
+          <w:szCs w:val="24"/>
+        </w:rPr>
+        <w:t xml:space="preserve">. Da es möglich ist auf unterschiedlichen </w:t>
+      </w:r>
+      <w:proofErr w:type="spellStart"/>
+      <w:r>
+        <w:rPr>
+          <w:rFonts w:ascii="Arial" w:hAnsi="Arial" w:cs="Arial"/>
+          <w:sz w:val="24"/>
+          <w:szCs w:val="24"/>
+        </w:rPr>
+        <w:t>Branches</w:t>
+      </w:r>
+      <w:proofErr w:type="spellEnd"/>
+      <w:r>
+        <w:rPr>
+          <w:rFonts w:ascii="Arial" w:hAnsi="Arial" w:cs="Arial"/>
+          <w:sz w:val="24"/>
+          <w:szCs w:val="24"/>
+        </w:rPr>
+        <w:t xml:space="preserve"> zu arbeiten, gab es auch mehrere Möglichkeiten, wo die letzte Version zu finden ist. Mit meinen selbstgeschriebenen Funktionen, die </w:t>
+      </w:r>
+      <w:proofErr w:type="spellStart"/>
+      <w:r>
+        <w:rPr>
+          <w:rFonts w:ascii="Arial" w:hAnsi="Arial" w:cs="Arial"/>
+          <w:sz w:val="24"/>
+          <w:szCs w:val="24"/>
+        </w:rPr>
+        <w:t>git</w:t>
+      </w:r>
+      <w:proofErr w:type="spellEnd"/>
+      <w:r>
+        <w:rPr>
+          <w:rFonts w:ascii="Arial" w:hAnsi="Arial" w:cs="Arial"/>
+          <w:sz w:val="24"/>
+          <w:szCs w:val="24"/>
+        </w:rPr>
+        <w:t xml:space="preserve"> über die Kommandozeile bedienten, hatte ich hier keinen Erfolg mehr, da für mich unverständlicherweise das Timing nicht stimmte. So konnte kurz vorher eine neue Versionsnummer vom Nutzer geteilt werden, aber in meinem Skript wurde diese nicht erkannt. Nach langem Suchen, wo der Fehler sein konnte, entschied ich mich dafür eine externe Möglichkeit für </w:t>
+      </w:r>
+      <w:proofErr w:type="spellStart"/>
+      <w:r>
+        <w:rPr>
+          <w:rFonts w:ascii="Arial" w:hAnsi="Arial" w:cs="Arial"/>
+          <w:sz w:val="24"/>
+          <w:szCs w:val="24"/>
+        </w:rPr>
+        <w:t>git-Repositories</w:t>
+      </w:r>
+      <w:proofErr w:type="spellEnd"/>
+      <w:r>
+        <w:rPr>
+          <w:rFonts w:ascii="Arial" w:hAnsi="Arial" w:cs="Arial"/>
+          <w:sz w:val="24"/>
+          <w:szCs w:val="24"/>
+        </w:rPr>
+        <w:t xml:space="preserve"> in Python zu nutzen. Nach dem Umbau des Codes um die externe Bibliothek zu nutzen, war der Fehler verschwunden, jedoch kam es zu anderen Fehlern, die aber nicht so schlimm waren. Das Problem von externen Bibliotheken ist, dass man hier nicht die volle Kontrolle über die Funktionen hat. So wurden Dinge überprüft, die in meinem Fall unerheblich waren, aber in der Bibliothek zu Fehlern führten. Deshalb musste ich weitere Korrekturen vornehmen um schließlich ein funktionierendes Skript vorweisen zu können. Meine Betreuer waren soweit zufrieden, jedoch gab es weiterhin </w:t>
+      </w:r>
+      <w:r>
+        <w:rPr>
+          <w:rFonts w:ascii="Arial" w:hAnsi="Arial" w:cs="Arial"/>
+          <w:sz w:val="24"/>
+          <w:szCs w:val="24"/>
+        </w:rPr>
+        <w:t>Ausnahmen, in denen das Programm abgebrochen wurde. Erst einmal sollte ich mich jedoch nicht weiter darum kümmern, da eine andere Aufgabe dringender nötig wurde.</w:t>
+      </w:r>
+    </w:p>
+    <w:p>
+      <w:pPr>
+        <w:spacing w:after="240" w:line="360" w:lineRule="auto"/>
+        <w:jc w:val="both"/>
+        <w:rPr>
+          <w:rFonts w:ascii="Arial" w:hAnsi="Arial" w:cs="Arial"/>
+          <w:sz w:val="24"/>
+          <w:szCs w:val="24"/>
+        </w:rPr>
+      </w:pPr>
+      <w:r>
+        <w:rPr>
+          <w:rFonts w:ascii="Arial" w:hAnsi="Arial" w:cs="Arial"/>
+          <w:sz w:val="24"/>
+          <w:szCs w:val="24"/>
+        </w:rPr>
+        <w:t xml:space="preserve">Es sollte in Kürze ein neues Feature der Software auf den Markt gebracht werden, nämlich der Simulator der </w:t>
+      </w:r>
+      <w:proofErr w:type="spellStart"/>
+      <w:r>
+        <w:rPr>
+          <w:rFonts w:ascii="Arial" w:hAnsi="Arial" w:cs="Arial"/>
+          <w:sz w:val="24"/>
+          <w:szCs w:val="24"/>
+        </w:rPr>
+        <w:t>EpMotion</w:t>
+      </w:r>
+      <w:proofErr w:type="spellEnd"/>
+      <w:r>
+        <w:rPr>
+          <w:rFonts w:ascii="Arial" w:hAnsi="Arial" w:cs="Arial"/>
+          <w:sz w:val="24"/>
+          <w:szCs w:val="24"/>
+        </w:rPr>
+        <w:t xml:space="preserve">. Mit Hilfe dieses Simulators sollte es möglich sein die Methoden, die man in der </w:t>
+      </w:r>
+      <w:proofErr w:type="spellStart"/>
+      <w:r>
+        <w:rPr>
+          <w:rFonts w:ascii="Arial" w:hAnsi="Arial" w:cs="Arial"/>
+          <w:sz w:val="24"/>
+          <w:szCs w:val="24"/>
+        </w:rPr>
+        <w:t>EpBlue</w:t>
+      </w:r>
+      <w:proofErr w:type="spellEnd"/>
+      <w:r>
+        <w:rPr>
+          <w:rFonts w:ascii="Arial" w:hAnsi="Arial" w:cs="Arial"/>
+          <w:sz w:val="24"/>
+          <w:szCs w:val="24"/>
+        </w:rPr>
+        <w:t xml:space="preserve">-Software erstellt hatte zu testen, ohne eine Maschine angeschlossen zu haben. Er beinhaltet 3D-Modelle von aller </w:t>
+      </w:r>
+      <w:proofErr w:type="spellStart"/>
+      <w:r>
+        <w:rPr>
+          <w:rFonts w:ascii="Arial" w:hAnsi="Arial" w:cs="Arial"/>
+          <w:sz w:val="24"/>
+          <w:szCs w:val="24"/>
+        </w:rPr>
+        <w:t>Labware</w:t>
+      </w:r>
+      <w:proofErr w:type="spellEnd"/>
+      <w:r>
+        <w:rPr>
+          <w:rFonts w:ascii="Arial" w:hAnsi="Arial" w:cs="Arial"/>
+          <w:sz w:val="24"/>
+          <w:szCs w:val="24"/>
+        </w:rPr>
+        <w:t xml:space="preserve">, die in </w:t>
+      </w:r>
+      <w:proofErr w:type="spellStart"/>
+      <w:r>
+        <w:rPr>
+          <w:rFonts w:ascii="Arial" w:hAnsi="Arial" w:cs="Arial"/>
+          <w:sz w:val="24"/>
+          <w:szCs w:val="24"/>
+        </w:rPr>
+        <w:t>EpBlue</w:t>
+      </w:r>
+      <w:proofErr w:type="spellEnd"/>
+      <w:r>
+        <w:rPr>
+          <w:rFonts w:ascii="Arial" w:hAnsi="Arial" w:cs="Arial"/>
+          <w:sz w:val="24"/>
+          <w:szCs w:val="24"/>
+        </w:rPr>
+        <w:t xml:space="preserve"> standardmäßig gesetzt werden kann. Außerdem wird die komplette Maschine in 3D dargestellt, sowie die erstellten Abläufe animiert. Es gab </w:t>
+      </w:r>
+      <w:r>
+        <w:rPr>
+          <w:rFonts w:ascii="Arial" w:hAnsi="Arial" w:cs="Arial"/>
+          <w:sz w:val="24"/>
+          <w:szCs w:val="24"/>
+        </w:rPr>
+        <w:lastRenderedPageBreak/>
+        <w:t xml:space="preserve">bereits einmal einen 3D-Simulator, der jedoch jetzt in die Jahre gekommen war und außerdem einige Probleme erzeugte, weshalb er ersetzt werden musste. Die meisten 3D-Modelle waren also bereits vorhanden. Sie wurden damals von einer externen Firma erstellt und sollten nun überarbeitet werden. Da es relativ viel neue </w:t>
+      </w:r>
+      <w:proofErr w:type="spellStart"/>
+      <w:r>
+        <w:rPr>
+          <w:rFonts w:ascii="Arial" w:hAnsi="Arial" w:cs="Arial"/>
+          <w:sz w:val="24"/>
+          <w:szCs w:val="24"/>
+        </w:rPr>
+        <w:t>Labware</w:t>
+      </w:r>
+      <w:proofErr w:type="spellEnd"/>
+      <w:r>
+        <w:rPr>
+          <w:rFonts w:ascii="Arial" w:hAnsi="Arial" w:cs="Arial"/>
+          <w:sz w:val="24"/>
+          <w:szCs w:val="24"/>
+        </w:rPr>
+        <w:t xml:space="preserve"> gab, fehlten Modelle und einige waren kaputt, sahen also nicht mehr so aus, wie sie sollten. Meine Aufgabe war es nun, die fehlenden Modelle zu entdecken und durch neue zu ersetzen. Dazu wurde mir ein Messschieber gegeben, mit dem ich im Haus vorhandene </w:t>
+      </w:r>
+      <w:proofErr w:type="spellStart"/>
+      <w:r>
+        <w:rPr>
+          <w:rFonts w:ascii="Arial" w:hAnsi="Arial" w:cs="Arial"/>
+          <w:sz w:val="24"/>
+          <w:szCs w:val="24"/>
+        </w:rPr>
+        <w:t>Labware</w:t>
+      </w:r>
+      <w:proofErr w:type="spellEnd"/>
+      <w:r>
+        <w:rPr>
+          <w:rFonts w:ascii="Arial" w:hAnsi="Arial" w:cs="Arial"/>
+          <w:sz w:val="24"/>
+          <w:szCs w:val="24"/>
+        </w:rPr>
+        <w:t xml:space="preserve"> ausmessen und in 3D umsetzen sollte. </w:t>
+      </w:r>
+      <w:r>
+        <w:rPr>
+          <w:rFonts w:ascii="Arial" w:hAnsi="Arial" w:cs="Arial"/>
+          <w:sz w:val="24"/>
+          <w:szCs w:val="24"/>
+        </w:rPr>
+        <w:t xml:space="preserve">Als Empfehlung mit welchem Programm ich das machen sollte, wurde mir </w:t>
+      </w:r>
+      <w:proofErr w:type="spellStart"/>
+      <w:r>
+        <w:rPr>
+          <w:rFonts w:ascii="Arial" w:hAnsi="Arial" w:cs="Arial"/>
+          <w:sz w:val="24"/>
+          <w:szCs w:val="24"/>
+        </w:rPr>
+        <w:t>Sketchup</w:t>
+      </w:r>
+      <w:proofErr w:type="spellEnd"/>
+      <w:r>
+        <w:rPr>
+          <w:rFonts w:ascii="Arial" w:hAnsi="Arial" w:cs="Arial"/>
+          <w:sz w:val="24"/>
+          <w:szCs w:val="24"/>
+        </w:rPr>
+        <w:t xml:space="preserve"> empfohlen.</w:t>
+      </w:r>
+    </w:p>
+    <w:p>
+      <w:pPr>
+        <w:spacing w:after="240" w:line="360" w:lineRule="auto"/>
+        <w:jc w:val="both"/>
+        <w:rPr>
+          <w:rFonts w:ascii="Arial" w:hAnsi="Arial" w:cs="Arial"/>
+          <w:sz w:val="24"/>
+          <w:szCs w:val="24"/>
+        </w:rPr>
+      </w:pPr>
+      <w:r>
+        <w:rPr>
+          <w:rFonts w:ascii="Arial" w:hAnsi="Arial" w:cs="Arial"/>
+          <w:sz w:val="24"/>
+          <w:szCs w:val="24"/>
+        </w:rPr>
+        <w:t xml:space="preserve">Schwierigkeiten machten hier die alten Modelle, welche in einem Format vorlagen, das nicht direkt von </w:t>
+      </w:r>
+      <w:proofErr w:type="spellStart"/>
+      <w:r>
+        <w:rPr>
+          <w:rFonts w:ascii="Arial" w:hAnsi="Arial" w:cs="Arial"/>
+          <w:sz w:val="24"/>
+          <w:szCs w:val="24"/>
+        </w:rPr>
+        <w:t>Sketchup</w:t>
+      </w:r>
+      <w:proofErr w:type="spellEnd"/>
+      <w:r>
+        <w:rPr>
+          <w:rFonts w:ascii="Arial" w:hAnsi="Arial" w:cs="Arial"/>
+          <w:sz w:val="24"/>
+          <w:szCs w:val="24"/>
+        </w:rPr>
+        <w:t xml:space="preserve"> geöffnet werden kann. Das Format .3ds, habe ich nach kurzer Recherche herausgefunden, ist veraltet und wird nur noch aus historischen Gründen verwendet. Da das Format der Dateien nicht geändert werden sollte, musste ich also auch weiterhin in diesem entwickeln. Glücklicherweise gab es eine Erweiterung für </w:t>
+      </w:r>
+      <w:proofErr w:type="spellStart"/>
+      <w:r>
+        <w:rPr>
+          <w:rFonts w:ascii="Arial" w:hAnsi="Arial" w:cs="Arial"/>
+          <w:sz w:val="24"/>
+          <w:szCs w:val="24"/>
+        </w:rPr>
+        <w:t>Sketchup</w:t>
+      </w:r>
+      <w:proofErr w:type="spellEnd"/>
+      <w:r>
+        <w:rPr>
+          <w:rFonts w:ascii="Arial" w:hAnsi="Arial" w:cs="Arial"/>
+          <w:sz w:val="24"/>
+          <w:szCs w:val="24"/>
+        </w:rPr>
+        <w:t xml:space="preserve"> mit dem 3ds-Dateien im- und exportiert werden konnten. Jedoch wurden so keine Positionsdaten</w:t>
+      </w:r>
+      <w:r>
+        <w:rPr>
+          <w:rFonts w:ascii="Arial" w:hAnsi="Arial" w:cs="Arial"/>
+          <w:sz w:val="24"/>
+          <w:szCs w:val="24"/>
+        </w:rPr>
+        <w:t xml:space="preserve"> mitgeliefert, so</w:t>
+      </w:r>
+      <w:r>
+        <w:rPr>
+          <w:rFonts w:ascii="Arial" w:hAnsi="Arial" w:cs="Arial"/>
+          <w:sz w:val="24"/>
+          <w:szCs w:val="24"/>
+        </w:rPr>
+        <w:t xml:space="preserve">dass ich die Modelle immer wieder neu positionieren musste, sobald ich sie importiert hatte. </w:t>
+      </w:r>
+      <w:r>
+        <w:rPr>
+          <w:rFonts w:ascii="Arial" w:hAnsi="Arial" w:cs="Arial"/>
+          <w:sz w:val="24"/>
+          <w:szCs w:val="24"/>
+        </w:rPr>
+        <w:t>Außerdem waren die alten Modelle sehr groß, mit vielen kleinen Details, die gar nicht nach a</w:t>
+      </w:r>
+      <w:r>
+        <w:rPr>
+          <w:rFonts w:ascii="Arial" w:hAnsi="Arial" w:cs="Arial"/>
+          <w:sz w:val="24"/>
+          <w:szCs w:val="24"/>
+        </w:rPr>
+        <w:t xml:space="preserve">ußen sichtbar waren. Deshalb dauerte es sehr lange, bis sie geladen werden konnten und sie waren sehr unübersichtlich durch viele unnötige Kanten und kaputte Formen. Alte Modelle zu bearbeiten war deshalb ziemlich unmöglich, weshalb ich mich entschied, die kaputten ganz neu zu machen. Die </w:t>
+      </w:r>
+      <w:proofErr w:type="spellStart"/>
+      <w:r>
+        <w:rPr>
+          <w:rFonts w:ascii="Arial" w:hAnsi="Arial" w:cs="Arial"/>
+          <w:sz w:val="24"/>
+          <w:szCs w:val="24"/>
+        </w:rPr>
+        <w:t>Labware</w:t>
+      </w:r>
+      <w:proofErr w:type="spellEnd"/>
+      <w:r>
+        <w:rPr>
+          <w:rFonts w:ascii="Arial" w:hAnsi="Arial" w:cs="Arial"/>
+          <w:sz w:val="24"/>
+          <w:szCs w:val="24"/>
+        </w:rPr>
+        <w:t xml:space="preserve">, die ich dafür benötigte, bekam ich aus dem Labor, wo diese täglich eingesetzt werden. </w:t>
+      </w:r>
+      <w:r>
+        <w:rPr>
+          <w:rFonts w:ascii="Arial" w:hAnsi="Arial" w:cs="Arial"/>
+          <w:sz w:val="24"/>
+          <w:szCs w:val="24"/>
+        </w:rPr>
+        <w:t xml:space="preserve">Das Modellieren der </w:t>
+      </w:r>
+      <w:proofErr w:type="spellStart"/>
+      <w:r>
+        <w:rPr>
+          <w:rFonts w:ascii="Arial" w:hAnsi="Arial" w:cs="Arial"/>
+          <w:sz w:val="24"/>
+          <w:szCs w:val="24"/>
+        </w:rPr>
+        <w:t>Labware</w:t>
+      </w:r>
+      <w:proofErr w:type="spellEnd"/>
+      <w:r>
+        <w:rPr>
+          <w:rFonts w:ascii="Arial" w:hAnsi="Arial" w:cs="Arial"/>
+          <w:sz w:val="24"/>
+          <w:szCs w:val="24"/>
+        </w:rPr>
+        <w:t xml:space="preserve"> beanspruchte sehr viel Zeit und war nicht sehr abwechslungsreich, aber ein fertiges Modell geschaffen zu haben, war ein gutes Gefühl. Am Ende hatte der 3D-Simulator rechtzeitig alle Modelle zur Verfügung.</w:t>
+      </w:r>
+    </w:p>
+    <w:p>
+      <w:pPr>
+        <w:spacing w:after="240" w:line="360" w:lineRule="auto"/>
+        <w:jc w:val="both"/>
         <w:rPr>
           <w:rFonts w:ascii="Arial" w:hAnsi="Arial" w:cs="Arial"/>
           <w:sz w:val="24"/>

</xml_diff>